<commit_message>
06-refactor: séparation du code en modules
</commit_message>
<xml_diff>
--- a/Prompt.docx
+++ b/Prompt.docx
@@ -2698,6 +2698,683 @@
           <w:lang w:val="fr-FR"/>
         </w:rPr>
         <w:t>Vérifiant le calcul automatique des pourcentages</w:t>
+      </w:r>
+    </w:p>
+    <w:p>
+      <w:pPr>
+        <w:rPr>
+          <w:lang w:val="fr-FR"/>
+        </w:rPr>
+      </w:pPr>
+      <w:r>
+        <w:rPr>
+          <w:lang w:val="fr-FR"/>
+        </w:rPr>
+        <w:t>Les améliorations UI/UX apportées incluent :</w:t>
+      </w:r>
+    </w:p>
+    <w:p>
+      <w:pPr>
+        <w:rPr>
+          <w:lang w:val="fr-FR"/>
+        </w:rPr>
+      </w:pPr>
+    </w:p>
+    <w:p>
+      <w:pPr>
+        <w:rPr>
+          <w:lang w:val="fr-FR"/>
+        </w:rPr>
+      </w:pPr>
+      <w:r>
+        <w:rPr>
+          <w:lang w:val="fr-FR"/>
+        </w:rPr>
+        <w:t>Design moderne et professionnel :</w:t>
+      </w:r>
+    </w:p>
+    <w:p>
+      <w:pPr>
+        <w:rPr>
+          <w:lang w:val="fr-FR"/>
+        </w:rPr>
+      </w:pPr>
+      <w:r>
+        <w:rPr>
+          <w:lang w:val="fr-FR"/>
+        </w:rPr>
+        <w:t>Utilisation de variables CSS pour une cohérence visuelle</w:t>
+      </w:r>
+    </w:p>
+    <w:p>
+      <w:pPr>
+        <w:rPr>
+          <w:lang w:val="fr-FR"/>
+        </w:rPr>
+      </w:pPr>
+      <w:r>
+        <w:rPr>
+          <w:lang w:val="fr-FR"/>
+        </w:rPr>
+        <w:t>Animations fluides et élégantes</w:t>
+      </w:r>
+    </w:p>
+    <w:p>
+      <w:pPr>
+        <w:rPr>
+          <w:lang w:val="fr-FR"/>
+        </w:rPr>
+      </w:pPr>
+      <w:r>
+        <w:rPr>
+          <w:lang w:val="fr-FR"/>
+        </w:rPr>
+        <w:t xml:space="preserve">Icônes intuitives de Font </w:t>
+      </w:r>
+      <w:proofErr w:type="spellStart"/>
+      <w:r>
+        <w:rPr>
+          <w:lang w:val="fr-FR"/>
+        </w:rPr>
+        <w:t>Awesome</w:t>
+      </w:r>
+      <w:proofErr w:type="spellEnd"/>
+    </w:p>
+    <w:p>
+      <w:pPr>
+        <w:rPr>
+          <w:lang w:val="fr-FR"/>
+        </w:rPr>
+      </w:pPr>
+      <w:r>
+        <w:rPr>
+          <w:lang w:val="fr-FR"/>
+        </w:rPr>
+        <w:t>Palette de couleurs harmonieuse</w:t>
+      </w:r>
+    </w:p>
+    <w:p>
+      <w:pPr>
+        <w:rPr>
+          <w:lang w:val="fr-FR"/>
+        </w:rPr>
+      </w:pPr>
+      <w:r>
+        <w:rPr>
+          <w:lang w:val="fr-FR"/>
+        </w:rPr>
+        <w:t>Ombres et effets de profondeur</w:t>
+      </w:r>
+    </w:p>
+    <w:p>
+      <w:pPr>
+        <w:rPr>
+          <w:lang w:val="fr-FR"/>
+        </w:rPr>
+      </w:pPr>
+      <w:r>
+        <w:rPr>
+          <w:lang w:val="fr-FR"/>
+        </w:rPr>
+        <w:t>Navigation et progression :</w:t>
+      </w:r>
+    </w:p>
+    <w:p>
+      <w:pPr>
+        <w:rPr>
+          <w:lang w:val="fr-FR"/>
+        </w:rPr>
+      </w:pPr>
+      <w:r>
+        <w:rPr>
+          <w:lang w:val="fr-FR"/>
+        </w:rPr>
+        <w:t>Indicateur de progression en haut du formulaire</w:t>
+      </w:r>
+    </w:p>
+    <w:p>
+      <w:pPr>
+        <w:rPr>
+          <w:lang w:val="fr-FR"/>
+        </w:rPr>
+      </w:pPr>
+      <w:r>
+        <w:rPr>
+          <w:lang w:val="fr-FR"/>
+        </w:rPr>
+        <w:t>Navigation par étapes claire</w:t>
+      </w:r>
+    </w:p>
+    <w:p>
+      <w:pPr>
+        <w:rPr>
+          <w:lang w:val="fr-FR"/>
+        </w:rPr>
+      </w:pPr>
+      <w:r>
+        <w:rPr>
+          <w:lang w:val="fr-FR"/>
+        </w:rPr>
+        <w:t>Animations de transition entre les sections</w:t>
+      </w:r>
+    </w:p>
+    <w:p>
+      <w:pPr>
+        <w:rPr>
+          <w:lang w:val="fr-FR"/>
+        </w:rPr>
+      </w:pPr>
+      <w:r>
+        <w:rPr>
+          <w:lang w:val="fr-FR"/>
+        </w:rPr>
+        <w:t>Boutons de navigation intuitifs</w:t>
+      </w:r>
+    </w:p>
+    <w:p>
+      <w:pPr>
+        <w:rPr>
+          <w:lang w:val="fr-FR"/>
+        </w:rPr>
+      </w:pPr>
+      <w:r>
+        <w:rPr>
+          <w:lang w:val="fr-FR"/>
+        </w:rPr>
+        <w:t>Retour visuel sur la progression</w:t>
+      </w:r>
+    </w:p>
+    <w:p>
+      <w:pPr>
+        <w:rPr>
+          <w:lang w:val="fr-FR"/>
+        </w:rPr>
+      </w:pPr>
+      <w:r>
+        <w:rPr>
+          <w:lang w:val="fr-FR"/>
+        </w:rPr>
+        <w:t>Validation et feedback :</w:t>
+      </w:r>
+    </w:p>
+    <w:p>
+      <w:pPr>
+        <w:rPr>
+          <w:lang w:val="fr-FR"/>
+        </w:rPr>
+      </w:pPr>
+      <w:r>
+        <w:rPr>
+          <w:lang w:val="fr-FR"/>
+        </w:rPr>
+        <w:t>Validation en temps réel des champs</w:t>
+      </w:r>
+    </w:p>
+    <w:p>
+      <w:pPr>
+        <w:rPr>
+          <w:lang w:val="fr-FR"/>
+        </w:rPr>
+      </w:pPr>
+      <w:r>
+        <w:rPr>
+          <w:lang w:val="fr-FR"/>
+        </w:rPr>
+        <w:t>Messages d'erreur clairs avec icônes</w:t>
+      </w:r>
+    </w:p>
+    <w:p>
+      <w:pPr>
+        <w:rPr>
+          <w:lang w:val="fr-FR"/>
+        </w:rPr>
+      </w:pPr>
+      <w:r>
+        <w:rPr>
+          <w:lang w:val="fr-FR"/>
+        </w:rPr>
+        <w:lastRenderedPageBreak/>
+        <w:t>Indicateurs de succès visuels</w:t>
+      </w:r>
+    </w:p>
+    <w:p>
+      <w:pPr>
+        <w:rPr>
+          <w:lang w:val="fr-FR"/>
+        </w:rPr>
+      </w:pPr>
+      <w:r>
+        <w:rPr>
+          <w:lang w:val="fr-FR"/>
+        </w:rPr>
+        <w:t>Système de notifications toast</w:t>
+      </w:r>
+    </w:p>
+    <w:p>
+      <w:pPr>
+        <w:rPr>
+          <w:lang w:val="fr-FR"/>
+        </w:rPr>
+      </w:pPr>
+      <w:r>
+        <w:rPr>
+          <w:lang w:val="fr-FR"/>
+        </w:rPr>
+        <w:t>Formatage automatique des nombres</w:t>
+      </w:r>
+    </w:p>
+    <w:p>
+      <w:pPr>
+        <w:rPr>
+          <w:lang w:val="fr-FR"/>
+        </w:rPr>
+      </w:pPr>
+      <w:r>
+        <w:rPr>
+          <w:lang w:val="fr-FR"/>
+        </w:rPr>
+        <w:t>Aide et support :</w:t>
+      </w:r>
+    </w:p>
+    <w:p>
+      <w:pPr>
+        <w:rPr>
+          <w:lang w:val="fr-FR"/>
+        </w:rPr>
+      </w:pPr>
+      <w:r>
+        <w:rPr>
+          <w:lang w:val="fr-FR"/>
+        </w:rPr>
+        <w:t>Bouton d'aide flottant</w:t>
+      </w:r>
+    </w:p>
+    <w:p>
+      <w:pPr>
+        <w:rPr>
+          <w:lang w:val="fr-FR"/>
+        </w:rPr>
+      </w:pPr>
+      <w:proofErr w:type="spellStart"/>
+      <w:r>
+        <w:rPr>
+          <w:lang w:val="fr-FR"/>
+        </w:rPr>
+        <w:t>Tooltips</w:t>
+      </w:r>
+      <w:proofErr w:type="spellEnd"/>
+      <w:r>
+        <w:rPr>
+          <w:lang w:val="fr-FR"/>
+        </w:rPr>
+        <w:t xml:space="preserve"> d'information</w:t>
+      </w:r>
+    </w:p>
+    <w:p>
+      <w:pPr>
+        <w:rPr>
+          <w:lang w:val="fr-FR"/>
+        </w:rPr>
+      </w:pPr>
+      <w:r>
+        <w:rPr>
+          <w:lang w:val="fr-FR"/>
+        </w:rPr>
+        <w:t>Modal d'aide détaillée</w:t>
+      </w:r>
+    </w:p>
+    <w:p>
+      <w:pPr>
+        <w:rPr>
+          <w:lang w:val="fr-FR"/>
+        </w:rPr>
+      </w:pPr>
+      <w:r>
+        <w:rPr>
+          <w:lang w:val="fr-FR"/>
+        </w:rPr>
+        <w:t>Messages d'erreur contextuels</w:t>
+      </w:r>
+    </w:p>
+    <w:p>
+      <w:pPr>
+        <w:rPr>
+          <w:lang w:val="fr-FR"/>
+        </w:rPr>
+      </w:pPr>
+      <w:r>
+        <w:rPr>
+          <w:lang w:val="fr-FR"/>
+        </w:rPr>
+        <w:t>Instructions claires</w:t>
+      </w:r>
+    </w:p>
+    <w:p>
+      <w:pPr>
+        <w:rPr>
+          <w:lang w:val="fr-FR"/>
+        </w:rPr>
+      </w:pPr>
+      <w:r>
+        <w:rPr>
+          <w:lang w:val="fr-FR"/>
+        </w:rPr>
+        <w:t>Responsive design :</w:t>
+      </w:r>
+    </w:p>
+    <w:p>
+      <w:pPr>
+        <w:rPr>
+          <w:lang w:val="fr-FR"/>
+        </w:rPr>
+      </w:pPr>
+      <w:r>
+        <w:rPr>
+          <w:lang w:val="fr-FR"/>
+        </w:rPr>
+        <w:t>Adaptation automatique sur tous les écrans</w:t>
+      </w:r>
+    </w:p>
+    <w:p>
+      <w:pPr>
+        <w:rPr>
+          <w:lang w:val="fr-FR"/>
+        </w:rPr>
+      </w:pPr>
+      <w:proofErr w:type="spellStart"/>
+      <w:r>
+        <w:rPr>
+          <w:lang w:val="fr-FR"/>
+        </w:rPr>
+        <w:t>Layout</w:t>
+      </w:r>
+      <w:proofErr w:type="spellEnd"/>
+      <w:r>
+        <w:rPr>
+          <w:lang w:val="fr-FR"/>
+        </w:rPr>
+        <w:t xml:space="preserve"> flexible avec Bootstrap 5</w:t>
+      </w:r>
+    </w:p>
+    <w:p>
+      <w:pPr>
+        <w:rPr>
+          <w:lang w:val="fr-FR"/>
+        </w:rPr>
+      </w:pPr>
+      <w:r>
+        <w:rPr>
+          <w:lang w:val="fr-FR"/>
+        </w:rPr>
+        <w:t>Marges et espacements optimisés</w:t>
+      </w:r>
+    </w:p>
+    <w:p>
+      <w:pPr>
+        <w:rPr>
+          <w:lang w:val="fr-FR"/>
+        </w:rPr>
+      </w:pPr>
+      <w:r>
+        <w:rPr>
+          <w:lang w:val="fr-FR"/>
+        </w:rPr>
+        <w:t>Boutons adaptés aux mobiles</w:t>
+      </w:r>
+    </w:p>
+    <w:p>
+      <w:pPr>
+        <w:rPr>
+          <w:lang w:val="fr-FR"/>
+        </w:rPr>
+      </w:pPr>
+      <w:r>
+        <w:rPr>
+          <w:lang w:val="fr-FR"/>
+        </w:rPr>
+        <w:t>Formulaire lisible sur tous les appareils</w:t>
+      </w:r>
+    </w:p>
+    <w:p>
+      <w:pPr>
+        <w:rPr>
+          <w:lang w:val="fr-FR"/>
+        </w:rPr>
+      </w:pPr>
+      <w:r>
+        <w:rPr>
+          <w:lang w:val="fr-FR"/>
+        </w:rPr>
+        <w:t>Améliorations UX :</w:t>
+      </w:r>
+    </w:p>
+    <w:p>
+      <w:pPr>
+        <w:rPr>
+          <w:lang w:val="fr-FR"/>
+        </w:rPr>
+      </w:pPr>
+      <w:r>
+        <w:rPr>
+          <w:lang w:val="fr-FR"/>
+        </w:rPr>
+        <w:t>Champs groupés logiquement</w:t>
+      </w:r>
+    </w:p>
+    <w:p>
+      <w:pPr>
+        <w:rPr>
+          <w:lang w:val="fr-FR"/>
+        </w:rPr>
+      </w:pPr>
+      <w:r>
+        <w:rPr>
+          <w:lang w:val="fr-FR"/>
+        </w:rPr>
+        <w:t>Icônes explicatives pour chaque champ</w:t>
+      </w:r>
+    </w:p>
+    <w:p>
+      <w:pPr>
+        <w:rPr>
+          <w:lang w:val="fr-FR"/>
+        </w:rPr>
+      </w:pPr>
+      <w:r>
+        <w:rPr>
+          <w:lang w:val="fr-FR"/>
+        </w:rPr>
+        <w:t>Validation instantanée</w:t>
+      </w:r>
+    </w:p>
+    <w:p>
+      <w:pPr>
+        <w:rPr>
+          <w:lang w:val="fr-FR"/>
+        </w:rPr>
+      </w:pPr>
+      <w:r>
+        <w:rPr>
+          <w:lang w:val="fr-FR"/>
+        </w:rPr>
+        <w:t>Formatage automatique</w:t>
+      </w:r>
+    </w:p>
+    <w:p>
+      <w:pPr>
+        <w:rPr>
+          <w:lang w:val="fr-FR"/>
+        </w:rPr>
+      </w:pPr>
+      <w:r>
+        <w:rPr>
+          <w:lang w:val="fr-FR"/>
+        </w:rPr>
+        <w:t>Retour visuel immédiat</w:t>
+      </w:r>
+    </w:p>
+    <w:p>
+      <w:pPr>
+        <w:rPr>
+          <w:lang w:val="fr-FR"/>
+        </w:rPr>
+      </w:pPr>
+      <w:r>
+        <w:rPr>
+          <w:lang w:val="fr-FR"/>
+        </w:rPr>
+        <w:t>Animations et transitions :</w:t>
+      </w:r>
+    </w:p>
+    <w:p>
+      <w:pPr>
+        <w:rPr>
+          <w:lang w:val="fr-FR"/>
+        </w:rPr>
+      </w:pPr>
+      <w:r>
+        <w:rPr>
+          <w:lang w:val="fr-FR"/>
+        </w:rPr>
+        <w:t>Animations d'entrée des sections</w:t>
+      </w:r>
+    </w:p>
+    <w:p>
+      <w:pPr>
+        <w:rPr>
+          <w:lang w:val="fr-FR"/>
+        </w:rPr>
+      </w:pPr>
+      <w:r>
+        <w:rPr>
+          <w:lang w:val="fr-FR"/>
+        </w:rPr>
+        <w:t>Transitions douces des états</w:t>
+      </w:r>
+    </w:p>
+    <w:p>
+      <w:pPr>
+        <w:rPr>
+          <w:lang w:val="fr-FR"/>
+        </w:rPr>
+      </w:pPr>
+      <w:r>
+        <w:rPr>
+          <w:lang w:val="fr-FR"/>
+        </w:rPr>
+        <w:t>Effets de survol</w:t>
+      </w:r>
+    </w:p>
+    <w:p>
+      <w:pPr>
+        <w:rPr>
+          <w:lang w:val="fr-FR"/>
+        </w:rPr>
+      </w:pPr>
+      <w:r>
+        <w:rPr>
+          <w:lang w:val="fr-FR"/>
+        </w:rPr>
+        <w:t>Notifications animées</w:t>
+      </w:r>
+    </w:p>
+    <w:p>
+      <w:pPr>
+        <w:rPr>
+          <w:lang w:val="fr-FR"/>
+        </w:rPr>
+      </w:pPr>
+      <w:r>
+        <w:rPr>
+          <w:lang w:val="fr-FR"/>
+        </w:rPr>
+        <w:lastRenderedPageBreak/>
+        <w:t>Progression fluide</w:t>
+      </w:r>
+    </w:p>
+    <w:p>
+      <w:pPr>
+        <w:rPr>
+          <w:lang w:val="fr-FR"/>
+        </w:rPr>
+      </w:pPr>
+      <w:r>
+        <w:rPr>
+          <w:lang w:val="fr-FR"/>
+        </w:rPr>
+        <w:t>Ces améliorations rendent le formulaire plus :</w:t>
+      </w:r>
+    </w:p>
+    <w:p>
+      <w:pPr>
+        <w:rPr>
+          <w:lang w:val="fr-FR"/>
+        </w:rPr>
+      </w:pPr>
+    </w:p>
+    <w:p>
+      <w:pPr>
+        <w:rPr>
+          <w:lang w:val="fr-FR"/>
+        </w:rPr>
+      </w:pPr>
+      <w:r>
+        <w:rPr>
+          <w:lang w:val="fr-FR"/>
+        </w:rPr>
+        <w:t>Intuitif à utiliser</w:t>
+      </w:r>
+    </w:p>
+    <w:p>
+      <w:pPr>
+        <w:rPr>
+          <w:lang w:val="fr-FR"/>
+        </w:rPr>
+      </w:pPr>
+      <w:r>
+        <w:rPr>
+          <w:lang w:val="fr-FR"/>
+        </w:rPr>
+        <w:t>Agréable visuellement</w:t>
+      </w:r>
+    </w:p>
+    <w:p>
+      <w:pPr>
+        <w:rPr>
+          <w:lang w:val="fr-FR"/>
+        </w:rPr>
+      </w:pPr>
+      <w:r>
+        <w:rPr>
+          <w:lang w:val="fr-FR"/>
+        </w:rPr>
+        <w:t>Facile à comprendre</w:t>
+      </w:r>
+    </w:p>
+    <w:p>
+      <w:pPr>
+        <w:rPr>
+          <w:lang w:val="fr-FR"/>
+        </w:rPr>
+      </w:pPr>
+      <w:r>
+        <w:rPr>
+          <w:lang w:val="fr-FR"/>
+        </w:rPr>
+        <w:t>Professionnel</w:t>
+      </w:r>
+    </w:p>
+    <w:p>
+      <w:pPr>
+        <w:rPr>
+          <w:lang w:val="fr-FR"/>
+        </w:rPr>
+      </w:pPr>
+      <w:r>
+        <w:rPr>
+          <w:lang w:val="fr-FR"/>
+        </w:rPr>
+        <w:t>Moderne</w:t>
       </w:r>
     </w:p>
     <w:sectPr>

</xml_diff>